<commit_message>
base page, bootstrap update, +bootstrap icons
</commit_message>
<xml_diff>
--- a/TimeWise-Proposal.docx
+++ b/TimeWise-Proposal.docx
@@ -675,6 +675,50 @@
           <w:szCs w:val="24"/>
         </w:rPr>
         <w:t>This will also have a progress bar showing on the left side below the event for events with a  begin and end</w:t>
+      </w:r>
+    </w:p>
+    <w:p>
+      <w:pPr>
+        <w:pStyle w:val="ListParagraph"/>
+        <w:numPr>
+          <w:ilvl w:val="0"/>
+          <w:numId w:val="1"/>
+        </w:numPr>
+        <w:rPr>
+          <w:rFonts w:cstheme="minorHAnsi"/>
+          <w:sz w:val="24"/>
+          <w:szCs w:val="24"/>
+        </w:rPr>
+      </w:pPr>
+      <w:r>
+        <w:rPr>
+          <w:rFonts w:cstheme="minorHAnsi"/>
+          <w:sz w:val="24"/>
+          <w:szCs w:val="24"/>
+        </w:rPr>
+        <w:t xml:space="preserve">Search Functionality to search for a calendar entry </w:t>
+      </w:r>
+    </w:p>
+    <w:p>
+      <w:pPr>
+        <w:pStyle w:val="ListParagraph"/>
+        <w:numPr>
+          <w:ilvl w:val="0"/>
+          <w:numId w:val="1"/>
+        </w:numPr>
+        <w:rPr>
+          <w:rFonts w:cstheme="minorHAnsi"/>
+          <w:sz w:val="24"/>
+          <w:szCs w:val="24"/>
+        </w:rPr>
+      </w:pPr>
+      <w:r>
+        <w:rPr>
+          <w:rFonts w:cstheme="minorHAnsi"/>
+          <w:sz w:val="24"/>
+          <w:szCs w:val="24"/>
+        </w:rPr>
+        <w:t>Theme functionality for the calendar</w:t>
       </w:r>
     </w:p>
     <w:p>
@@ -1344,6 +1388,7 @@
   <w:style w:type="character" w:default="1" w:styleId="DefaultParagraphFont">
     <w:name w:val="Default Paragraph Font"/>
     <w:uiPriority w:val="1"/>
+    <w:semiHidden/>
     <w:unhideWhenUsed/>
   </w:style>
   <w:style w:type="table" w:default="1" w:styleId="TableNormal">

</xml_diff>